<commit_message>
HOTFIX: Fix critical Friedman test statistical error
Critical Statistical Fix:
- Fixed Friedman test respondent ID issue in all 6 constructs
- Added persistent respondent_id BEFORE pivot_longer() to maintain repeated-measures structure
- Previous code created IDs per item, violating repeated-measures assumptions
- All Friedman tests now use correct respondent identifiers

Validation:
- Verified data ingestion slice(-(1:2)) is correct (removes Qualtrics metadata)
- Confirmed fix produces valid Friedman test results (χ² = 231, p < 0.001 for Financial)
- Analysis renders successfully with corrected tests

Documentation:
- Added validation report documenting issues found
- Updated Conclusion to note proper statistical methods
- Phase 1 (Critical Fixes) complete

🤖 Generated with [Claude Code](https://claude.com/claude-code)

Co-Authored-By: Claude <noreply@anthropic.com>
</commit_message>
<xml_diff>
--- a/output/reports/scripts/analysis/subfactor_analysis.docx
+++ b/output/reports/scripts/analysis/subfactor_analysis.docx
@@ -31,7 +31,7 @@
         <w:pStyle w:val="Date"/>
       </w:pPr>
       <w:r>
-        <w:t xml:space="preserve">2025-11-09</w:t>
+        <w:t xml:space="preserve">2025-11-10</w:t>
       </w:r>
     </w:p>
     <w:sdt>
@@ -6715,6 +6715,69 @@
       </w:r>
       <w:r>
         <w:rPr>
+          <w:rStyle w:val="AttributeTok"/>
+        </w:rPr>
+        <w:t xml:space="preserve">respondent_id =</w:t>
+      </w:r>
+      <w:r>
+        <w:rPr>
+          <w:rStyle w:val="NormalTok"/>
+        </w:rPr>
+        <w:t xml:space="preserve"> </w:t>
+      </w:r>
+      <w:r>
+        <w:rPr>
+          <w:rStyle w:val="FunctionTok"/>
+        </w:rPr>
+        <w:t xml:space="preserve">row_number</w:t>
+      </w:r>
+      <w:r>
+        <w:rPr>
+          <w:rStyle w:val="NormalTok"/>
+        </w:rPr>
+        <w:t xml:space="preserve">()) </w:t>
+      </w:r>
+      <w:r>
+        <w:rPr>
+          <w:rStyle w:val="SpecialCharTok"/>
+        </w:rPr>
+        <w:t xml:space="preserve">%&gt;%</w:t>
+      </w:r>
+      <w:r>
+        <w:rPr>
+          <w:rStyle w:val="NormalTok"/>
+        </w:rPr>
+        <w:t xml:space="preserve">  </w:t>
+      </w:r>
+      <w:r>
+        <w:rPr>
+          <w:rStyle w:val="CommentTok"/>
+        </w:rPr>
+        <w:t xml:space="preserve"># Create persistent ID before pivoting</w:t>
+      </w:r>
+      <w:r>
+        <w:br/>
+      </w:r>
+      <w:r>
+        <w:rPr>
+          <w:rStyle w:val="NormalTok"/>
+        </w:rPr>
+        <w:t xml:space="preserve">  </w:t>
+      </w:r>
+      <w:r>
+        <w:rPr>
+          <w:rStyle w:val="FunctionTok"/>
+        </w:rPr>
+        <w:t xml:space="preserve">mutate</w:t>
+      </w:r>
+      <w:r>
+        <w:rPr>
+          <w:rStyle w:val="NormalTok"/>
+        </w:rPr>
+        <w:t xml:space="preserve">(</w:t>
+      </w:r>
+      <w:r>
+        <w:rPr>
           <w:rStyle w:val="FunctionTok"/>
         </w:rPr>
         <w:t xml:space="preserve">across</w:t>
@@ -7963,111 +8026,6 @@
         <w:rPr>
           <w:rStyle w:val="FunctionTok"/>
         </w:rPr>
-        <w:t xml:space="preserve">group_by</w:t>
-      </w:r>
-      <w:r>
-        <w:rPr>
-          <w:rStyle w:val="NormalTok"/>
-        </w:rPr>
-        <w:t xml:space="preserve">(item) </w:t>
-      </w:r>
-      <w:r>
-        <w:rPr>
-          <w:rStyle w:val="SpecialCharTok"/>
-        </w:rPr>
-        <w:t xml:space="preserve">%&gt;%</w:t>
-      </w:r>
-      <w:r>
-        <w:br/>
-      </w:r>
-      <w:r>
-        <w:rPr>
-          <w:rStyle w:val="NormalTok"/>
-        </w:rPr>
-        <w:t xml:space="preserve">  </w:t>
-      </w:r>
-      <w:r>
-        <w:rPr>
-          <w:rStyle w:val="FunctionTok"/>
-        </w:rPr>
-        <w:t xml:space="preserve">mutate</w:t>
-      </w:r>
-      <w:r>
-        <w:rPr>
-          <w:rStyle w:val="NormalTok"/>
-        </w:rPr>
-        <w:t xml:space="preserve">(</w:t>
-      </w:r>
-      <w:r>
-        <w:rPr>
-          <w:rStyle w:val="AttributeTok"/>
-        </w:rPr>
-        <w:t xml:space="preserve">id =</w:t>
-      </w:r>
-      <w:r>
-        <w:rPr>
-          <w:rStyle w:val="NormalTok"/>
-        </w:rPr>
-        <w:t xml:space="preserve"> </w:t>
-      </w:r>
-      <w:r>
-        <w:rPr>
-          <w:rStyle w:val="FunctionTok"/>
-        </w:rPr>
-        <w:t xml:space="preserve">row_number</w:t>
-      </w:r>
-      <w:r>
-        <w:rPr>
-          <w:rStyle w:val="NormalTok"/>
-        </w:rPr>
-        <w:t xml:space="preserve">()) </w:t>
-      </w:r>
-      <w:r>
-        <w:rPr>
-          <w:rStyle w:val="SpecialCharTok"/>
-        </w:rPr>
-        <w:t xml:space="preserve">%&gt;%</w:t>
-      </w:r>
-      <w:r>
-        <w:br/>
-      </w:r>
-      <w:r>
-        <w:rPr>
-          <w:rStyle w:val="NormalTok"/>
-        </w:rPr>
-        <w:t xml:space="preserve">  </w:t>
-      </w:r>
-      <w:r>
-        <w:rPr>
-          <w:rStyle w:val="FunctionTok"/>
-        </w:rPr>
-        <w:t xml:space="preserve">ungroup</w:t>
-      </w:r>
-      <w:r>
-        <w:rPr>
-          <w:rStyle w:val="NormalTok"/>
-        </w:rPr>
-        <w:t xml:space="preserve">() </w:t>
-      </w:r>
-      <w:r>
-        <w:rPr>
-          <w:rStyle w:val="SpecialCharTok"/>
-        </w:rPr>
-        <w:t xml:space="preserve">%&gt;%</w:t>
-      </w:r>
-      <w:r>
-        <w:br/>
-      </w:r>
-      <w:r>
-        <w:rPr>
-          <w:rStyle w:val="NormalTok"/>
-        </w:rPr>
-        <w:t xml:space="preserve">  </w:t>
-      </w:r>
-      <w:r>
-        <w:rPr>
-          <w:rStyle w:val="FunctionTok"/>
-        </w:rPr>
         <w:t xml:space="preserve">friedman_test</w:t>
       </w:r>
       <w:r>
@@ -8098,7 +8056,7 @@
         <w:rPr>
           <w:rStyle w:val="NormalTok"/>
         </w:rPr>
-        <w:t xml:space="preserve"> id)</w:t>
+        <w:t xml:space="preserve"> respondent_id)</w:t>
       </w:r>
       <w:r>
         <w:br/>
@@ -13494,6 +13452,69 @@
       </w:r>
       <w:r>
         <w:rPr>
+          <w:rStyle w:val="AttributeTok"/>
+        </w:rPr>
+        <w:t xml:space="preserve">respondent_id =</w:t>
+      </w:r>
+      <w:r>
+        <w:rPr>
+          <w:rStyle w:val="NormalTok"/>
+        </w:rPr>
+        <w:t xml:space="preserve"> </w:t>
+      </w:r>
+      <w:r>
+        <w:rPr>
+          <w:rStyle w:val="FunctionTok"/>
+        </w:rPr>
+        <w:t xml:space="preserve">row_number</w:t>
+      </w:r>
+      <w:r>
+        <w:rPr>
+          <w:rStyle w:val="NormalTok"/>
+        </w:rPr>
+        <w:t xml:space="preserve">()) </w:t>
+      </w:r>
+      <w:r>
+        <w:rPr>
+          <w:rStyle w:val="SpecialCharTok"/>
+        </w:rPr>
+        <w:t xml:space="preserve">%&gt;%</w:t>
+      </w:r>
+      <w:r>
+        <w:rPr>
+          <w:rStyle w:val="NormalTok"/>
+        </w:rPr>
+        <w:t xml:space="preserve">  </w:t>
+      </w:r>
+      <w:r>
+        <w:rPr>
+          <w:rStyle w:val="CommentTok"/>
+        </w:rPr>
+        <w:t xml:space="preserve"># Create persistent ID before pivoting</w:t>
+      </w:r>
+      <w:r>
+        <w:br/>
+      </w:r>
+      <w:r>
+        <w:rPr>
+          <w:rStyle w:val="NormalTok"/>
+        </w:rPr>
+        <w:t xml:space="preserve">  </w:t>
+      </w:r>
+      <w:r>
+        <w:rPr>
+          <w:rStyle w:val="FunctionTok"/>
+        </w:rPr>
+        <w:t xml:space="preserve">mutate</w:t>
+      </w:r>
+      <w:r>
+        <w:rPr>
+          <w:rStyle w:val="NormalTok"/>
+        </w:rPr>
+        <w:t xml:space="preserve">(</w:t>
+      </w:r>
+      <w:r>
+        <w:rPr>
           <w:rStyle w:val="FunctionTok"/>
         </w:rPr>
         <w:t xml:space="preserve">across</w:t>
@@ -14742,111 +14763,6 @@
         <w:rPr>
           <w:rStyle w:val="FunctionTok"/>
         </w:rPr>
-        <w:t xml:space="preserve">group_by</w:t>
-      </w:r>
-      <w:r>
-        <w:rPr>
-          <w:rStyle w:val="NormalTok"/>
-        </w:rPr>
-        <w:t xml:space="preserve">(item) </w:t>
-      </w:r>
-      <w:r>
-        <w:rPr>
-          <w:rStyle w:val="SpecialCharTok"/>
-        </w:rPr>
-        <w:t xml:space="preserve">%&gt;%</w:t>
-      </w:r>
-      <w:r>
-        <w:br/>
-      </w:r>
-      <w:r>
-        <w:rPr>
-          <w:rStyle w:val="NormalTok"/>
-        </w:rPr>
-        <w:t xml:space="preserve">  </w:t>
-      </w:r>
-      <w:r>
-        <w:rPr>
-          <w:rStyle w:val="FunctionTok"/>
-        </w:rPr>
-        <w:t xml:space="preserve">mutate</w:t>
-      </w:r>
-      <w:r>
-        <w:rPr>
-          <w:rStyle w:val="NormalTok"/>
-        </w:rPr>
-        <w:t xml:space="preserve">(</w:t>
-      </w:r>
-      <w:r>
-        <w:rPr>
-          <w:rStyle w:val="AttributeTok"/>
-        </w:rPr>
-        <w:t xml:space="preserve">id =</w:t>
-      </w:r>
-      <w:r>
-        <w:rPr>
-          <w:rStyle w:val="NormalTok"/>
-        </w:rPr>
-        <w:t xml:space="preserve"> </w:t>
-      </w:r>
-      <w:r>
-        <w:rPr>
-          <w:rStyle w:val="FunctionTok"/>
-        </w:rPr>
-        <w:t xml:space="preserve">row_number</w:t>
-      </w:r>
-      <w:r>
-        <w:rPr>
-          <w:rStyle w:val="NormalTok"/>
-        </w:rPr>
-        <w:t xml:space="preserve">()) </w:t>
-      </w:r>
-      <w:r>
-        <w:rPr>
-          <w:rStyle w:val="SpecialCharTok"/>
-        </w:rPr>
-        <w:t xml:space="preserve">%&gt;%</w:t>
-      </w:r>
-      <w:r>
-        <w:br/>
-      </w:r>
-      <w:r>
-        <w:rPr>
-          <w:rStyle w:val="NormalTok"/>
-        </w:rPr>
-        <w:t xml:space="preserve">  </w:t>
-      </w:r>
-      <w:r>
-        <w:rPr>
-          <w:rStyle w:val="FunctionTok"/>
-        </w:rPr>
-        <w:t xml:space="preserve">ungroup</w:t>
-      </w:r>
-      <w:r>
-        <w:rPr>
-          <w:rStyle w:val="NormalTok"/>
-        </w:rPr>
-        <w:t xml:space="preserve">() </w:t>
-      </w:r>
-      <w:r>
-        <w:rPr>
-          <w:rStyle w:val="SpecialCharTok"/>
-        </w:rPr>
-        <w:t xml:space="preserve">%&gt;%</w:t>
-      </w:r>
-      <w:r>
-        <w:br/>
-      </w:r>
-      <w:r>
-        <w:rPr>
-          <w:rStyle w:val="NormalTok"/>
-        </w:rPr>
-        <w:t xml:space="preserve">  </w:t>
-      </w:r>
-      <w:r>
-        <w:rPr>
-          <w:rStyle w:val="FunctionTok"/>
-        </w:rPr>
         <w:t xml:space="preserve">friedman_test</w:t>
       </w:r>
       <w:r>
@@ -14877,7 +14793,7 @@
         <w:rPr>
           <w:rStyle w:val="NormalTok"/>
         </w:rPr>
-        <w:t xml:space="preserve"> id)</w:t>
+        <w:t xml:space="preserve"> respondent_id)</w:t>
       </w:r>
       <w:r>
         <w:br/>
@@ -20264,6 +20180,69 @@
       </w:r>
       <w:r>
         <w:rPr>
+          <w:rStyle w:val="AttributeTok"/>
+        </w:rPr>
+        <w:t xml:space="preserve">respondent_id =</w:t>
+      </w:r>
+      <w:r>
+        <w:rPr>
+          <w:rStyle w:val="NormalTok"/>
+        </w:rPr>
+        <w:t xml:space="preserve"> </w:t>
+      </w:r>
+      <w:r>
+        <w:rPr>
+          <w:rStyle w:val="FunctionTok"/>
+        </w:rPr>
+        <w:t xml:space="preserve">row_number</w:t>
+      </w:r>
+      <w:r>
+        <w:rPr>
+          <w:rStyle w:val="NormalTok"/>
+        </w:rPr>
+        <w:t xml:space="preserve">()) </w:t>
+      </w:r>
+      <w:r>
+        <w:rPr>
+          <w:rStyle w:val="SpecialCharTok"/>
+        </w:rPr>
+        <w:t xml:space="preserve">%&gt;%</w:t>
+      </w:r>
+      <w:r>
+        <w:rPr>
+          <w:rStyle w:val="NormalTok"/>
+        </w:rPr>
+        <w:t xml:space="preserve">  </w:t>
+      </w:r>
+      <w:r>
+        <w:rPr>
+          <w:rStyle w:val="CommentTok"/>
+        </w:rPr>
+        <w:t xml:space="preserve"># Create persistent ID before pivoting</w:t>
+      </w:r>
+      <w:r>
+        <w:br/>
+      </w:r>
+      <w:r>
+        <w:rPr>
+          <w:rStyle w:val="NormalTok"/>
+        </w:rPr>
+        <w:t xml:space="preserve">  </w:t>
+      </w:r>
+      <w:r>
+        <w:rPr>
+          <w:rStyle w:val="FunctionTok"/>
+        </w:rPr>
+        <w:t xml:space="preserve">mutate</w:t>
+      </w:r>
+      <w:r>
+        <w:rPr>
+          <w:rStyle w:val="NormalTok"/>
+        </w:rPr>
+        <w:t xml:space="preserve">(</w:t>
+      </w:r>
+      <w:r>
+        <w:rPr>
           <w:rStyle w:val="FunctionTok"/>
         </w:rPr>
         <w:t xml:space="preserve">across</w:t>
@@ -21396,111 +21375,6 @@
         <w:rPr>
           <w:rStyle w:val="FunctionTok"/>
         </w:rPr>
-        <w:t xml:space="preserve">group_by</w:t>
-      </w:r>
-      <w:r>
-        <w:rPr>
-          <w:rStyle w:val="NormalTok"/>
-        </w:rPr>
-        <w:t xml:space="preserve">(item) </w:t>
-      </w:r>
-      <w:r>
-        <w:rPr>
-          <w:rStyle w:val="SpecialCharTok"/>
-        </w:rPr>
-        <w:t xml:space="preserve">%&gt;%</w:t>
-      </w:r>
-      <w:r>
-        <w:br/>
-      </w:r>
-      <w:r>
-        <w:rPr>
-          <w:rStyle w:val="NormalTok"/>
-        </w:rPr>
-        <w:t xml:space="preserve">  </w:t>
-      </w:r>
-      <w:r>
-        <w:rPr>
-          <w:rStyle w:val="FunctionTok"/>
-        </w:rPr>
-        <w:t xml:space="preserve">mutate</w:t>
-      </w:r>
-      <w:r>
-        <w:rPr>
-          <w:rStyle w:val="NormalTok"/>
-        </w:rPr>
-        <w:t xml:space="preserve">(</w:t>
-      </w:r>
-      <w:r>
-        <w:rPr>
-          <w:rStyle w:val="AttributeTok"/>
-        </w:rPr>
-        <w:t xml:space="preserve">id =</w:t>
-      </w:r>
-      <w:r>
-        <w:rPr>
-          <w:rStyle w:val="NormalTok"/>
-        </w:rPr>
-        <w:t xml:space="preserve"> </w:t>
-      </w:r>
-      <w:r>
-        <w:rPr>
-          <w:rStyle w:val="FunctionTok"/>
-        </w:rPr>
-        <w:t xml:space="preserve">row_number</w:t>
-      </w:r>
-      <w:r>
-        <w:rPr>
-          <w:rStyle w:val="NormalTok"/>
-        </w:rPr>
-        <w:t xml:space="preserve">()) </w:t>
-      </w:r>
-      <w:r>
-        <w:rPr>
-          <w:rStyle w:val="SpecialCharTok"/>
-        </w:rPr>
-        <w:t xml:space="preserve">%&gt;%</w:t>
-      </w:r>
-      <w:r>
-        <w:br/>
-      </w:r>
-      <w:r>
-        <w:rPr>
-          <w:rStyle w:val="NormalTok"/>
-        </w:rPr>
-        <w:t xml:space="preserve">  </w:t>
-      </w:r>
-      <w:r>
-        <w:rPr>
-          <w:rStyle w:val="FunctionTok"/>
-        </w:rPr>
-        <w:t xml:space="preserve">ungroup</w:t>
-      </w:r>
-      <w:r>
-        <w:rPr>
-          <w:rStyle w:val="NormalTok"/>
-        </w:rPr>
-        <w:t xml:space="preserve">() </w:t>
-      </w:r>
-      <w:r>
-        <w:rPr>
-          <w:rStyle w:val="SpecialCharTok"/>
-        </w:rPr>
-        <w:t xml:space="preserve">%&gt;%</w:t>
-      </w:r>
-      <w:r>
-        <w:br/>
-      </w:r>
-      <w:r>
-        <w:rPr>
-          <w:rStyle w:val="NormalTok"/>
-        </w:rPr>
-        <w:t xml:space="preserve">  </w:t>
-      </w:r>
-      <w:r>
-        <w:rPr>
-          <w:rStyle w:val="FunctionTok"/>
-        </w:rPr>
         <w:t xml:space="preserve">friedman_test</w:t>
       </w:r>
       <w:r>
@@ -21531,7 +21405,7 @@
         <w:rPr>
           <w:rStyle w:val="NormalTok"/>
         </w:rPr>
-        <w:t xml:space="preserve"> id)</w:t>
+        <w:t xml:space="preserve"> respondent_id)</w:t>
       </w:r>
       <w:r>
         <w:br/>
@@ -26540,6 +26414,69 @@
       </w:r>
       <w:r>
         <w:rPr>
+          <w:rStyle w:val="AttributeTok"/>
+        </w:rPr>
+        <w:t xml:space="preserve">respondent_id =</w:t>
+      </w:r>
+      <w:r>
+        <w:rPr>
+          <w:rStyle w:val="NormalTok"/>
+        </w:rPr>
+        <w:t xml:space="preserve"> </w:t>
+      </w:r>
+      <w:r>
+        <w:rPr>
+          <w:rStyle w:val="FunctionTok"/>
+        </w:rPr>
+        <w:t xml:space="preserve">row_number</w:t>
+      </w:r>
+      <w:r>
+        <w:rPr>
+          <w:rStyle w:val="NormalTok"/>
+        </w:rPr>
+        <w:t xml:space="preserve">()) </w:t>
+      </w:r>
+      <w:r>
+        <w:rPr>
+          <w:rStyle w:val="SpecialCharTok"/>
+        </w:rPr>
+        <w:t xml:space="preserve">%&gt;%</w:t>
+      </w:r>
+      <w:r>
+        <w:rPr>
+          <w:rStyle w:val="NormalTok"/>
+        </w:rPr>
+        <w:t xml:space="preserve">  </w:t>
+      </w:r>
+      <w:r>
+        <w:rPr>
+          <w:rStyle w:val="CommentTok"/>
+        </w:rPr>
+        <w:t xml:space="preserve"># Create persistent ID before pivoting</w:t>
+      </w:r>
+      <w:r>
+        <w:br/>
+      </w:r>
+      <w:r>
+        <w:rPr>
+          <w:rStyle w:val="NormalTok"/>
+        </w:rPr>
+        <w:t xml:space="preserve">  </w:t>
+      </w:r>
+      <w:r>
+        <w:rPr>
+          <w:rStyle w:val="FunctionTok"/>
+        </w:rPr>
+        <w:t xml:space="preserve">mutate</w:t>
+      </w:r>
+      <w:r>
+        <w:rPr>
+          <w:rStyle w:val="NormalTok"/>
+        </w:rPr>
+        <w:t xml:space="preserve">(</w:t>
+      </w:r>
+      <w:r>
+        <w:rPr>
           <w:rStyle w:val="FunctionTok"/>
         </w:rPr>
         <w:t xml:space="preserve">across</w:t>
@@ -27622,111 +27559,6 @@
         <w:rPr>
           <w:rStyle w:val="FunctionTok"/>
         </w:rPr>
-        <w:t xml:space="preserve">group_by</w:t>
-      </w:r>
-      <w:r>
-        <w:rPr>
-          <w:rStyle w:val="NormalTok"/>
-        </w:rPr>
-        <w:t xml:space="preserve">(item) </w:t>
-      </w:r>
-      <w:r>
-        <w:rPr>
-          <w:rStyle w:val="SpecialCharTok"/>
-        </w:rPr>
-        <w:t xml:space="preserve">%&gt;%</w:t>
-      </w:r>
-      <w:r>
-        <w:br/>
-      </w:r>
-      <w:r>
-        <w:rPr>
-          <w:rStyle w:val="NormalTok"/>
-        </w:rPr>
-        <w:t xml:space="preserve">  </w:t>
-      </w:r>
-      <w:r>
-        <w:rPr>
-          <w:rStyle w:val="FunctionTok"/>
-        </w:rPr>
-        <w:t xml:space="preserve">mutate</w:t>
-      </w:r>
-      <w:r>
-        <w:rPr>
-          <w:rStyle w:val="NormalTok"/>
-        </w:rPr>
-        <w:t xml:space="preserve">(</w:t>
-      </w:r>
-      <w:r>
-        <w:rPr>
-          <w:rStyle w:val="AttributeTok"/>
-        </w:rPr>
-        <w:t xml:space="preserve">id =</w:t>
-      </w:r>
-      <w:r>
-        <w:rPr>
-          <w:rStyle w:val="NormalTok"/>
-        </w:rPr>
-        <w:t xml:space="preserve"> </w:t>
-      </w:r>
-      <w:r>
-        <w:rPr>
-          <w:rStyle w:val="FunctionTok"/>
-        </w:rPr>
-        <w:t xml:space="preserve">row_number</w:t>
-      </w:r>
-      <w:r>
-        <w:rPr>
-          <w:rStyle w:val="NormalTok"/>
-        </w:rPr>
-        <w:t xml:space="preserve">()) </w:t>
-      </w:r>
-      <w:r>
-        <w:rPr>
-          <w:rStyle w:val="SpecialCharTok"/>
-        </w:rPr>
-        <w:t xml:space="preserve">%&gt;%</w:t>
-      </w:r>
-      <w:r>
-        <w:br/>
-      </w:r>
-      <w:r>
-        <w:rPr>
-          <w:rStyle w:val="NormalTok"/>
-        </w:rPr>
-        <w:t xml:space="preserve">  </w:t>
-      </w:r>
-      <w:r>
-        <w:rPr>
-          <w:rStyle w:val="FunctionTok"/>
-        </w:rPr>
-        <w:t xml:space="preserve">ungroup</w:t>
-      </w:r>
-      <w:r>
-        <w:rPr>
-          <w:rStyle w:val="NormalTok"/>
-        </w:rPr>
-        <w:t xml:space="preserve">() </w:t>
-      </w:r>
-      <w:r>
-        <w:rPr>
-          <w:rStyle w:val="SpecialCharTok"/>
-        </w:rPr>
-        <w:t xml:space="preserve">%&gt;%</w:t>
-      </w:r>
-      <w:r>
-        <w:br/>
-      </w:r>
-      <w:r>
-        <w:rPr>
-          <w:rStyle w:val="NormalTok"/>
-        </w:rPr>
-        <w:t xml:space="preserve">  </w:t>
-      </w:r>
-      <w:r>
-        <w:rPr>
-          <w:rStyle w:val="FunctionTok"/>
-        </w:rPr>
         <w:t xml:space="preserve">friedman_test</w:t>
       </w:r>
       <w:r>
@@ -27757,7 +27589,7 @@
         <w:rPr>
           <w:rStyle w:val="NormalTok"/>
         </w:rPr>
-        <w:t xml:space="preserve"> id)</w:t>
+        <w:t xml:space="preserve"> respondent_id)</w:t>
       </w:r>
       <w:r>
         <w:br/>
@@ -32461,6 +32293,69 @@
       </w:r>
       <w:r>
         <w:rPr>
+          <w:rStyle w:val="AttributeTok"/>
+        </w:rPr>
+        <w:t xml:space="preserve">respondent_id =</w:t>
+      </w:r>
+      <w:r>
+        <w:rPr>
+          <w:rStyle w:val="NormalTok"/>
+        </w:rPr>
+        <w:t xml:space="preserve"> </w:t>
+      </w:r>
+      <w:r>
+        <w:rPr>
+          <w:rStyle w:val="FunctionTok"/>
+        </w:rPr>
+        <w:t xml:space="preserve">row_number</w:t>
+      </w:r>
+      <w:r>
+        <w:rPr>
+          <w:rStyle w:val="NormalTok"/>
+        </w:rPr>
+        <w:t xml:space="preserve">()) </w:t>
+      </w:r>
+      <w:r>
+        <w:rPr>
+          <w:rStyle w:val="SpecialCharTok"/>
+        </w:rPr>
+        <w:t xml:space="preserve">%&gt;%</w:t>
+      </w:r>
+      <w:r>
+        <w:rPr>
+          <w:rStyle w:val="NormalTok"/>
+        </w:rPr>
+        <w:t xml:space="preserve">  </w:t>
+      </w:r>
+      <w:r>
+        <w:rPr>
+          <w:rStyle w:val="CommentTok"/>
+        </w:rPr>
+        <w:t xml:space="preserve"># Create persistent ID before pivoting</w:t>
+      </w:r>
+      <w:r>
+        <w:br/>
+      </w:r>
+      <w:r>
+        <w:rPr>
+          <w:rStyle w:val="NormalTok"/>
+        </w:rPr>
+        <w:t xml:space="preserve">  </w:t>
+      </w:r>
+      <w:r>
+        <w:rPr>
+          <w:rStyle w:val="FunctionTok"/>
+        </w:rPr>
+        <w:t xml:space="preserve">mutate</w:t>
+      </w:r>
+      <w:r>
+        <w:rPr>
+          <w:rStyle w:val="NormalTok"/>
+        </w:rPr>
+        <w:t xml:space="preserve">(</w:t>
+      </w:r>
+      <w:r>
+        <w:rPr>
           <w:rStyle w:val="FunctionTok"/>
         </w:rPr>
         <w:t xml:space="preserve">across</w:t>
@@ -33593,111 +33488,6 @@
         <w:rPr>
           <w:rStyle w:val="FunctionTok"/>
         </w:rPr>
-        <w:t xml:space="preserve">group_by</w:t>
-      </w:r>
-      <w:r>
-        <w:rPr>
-          <w:rStyle w:val="NormalTok"/>
-        </w:rPr>
-        <w:t xml:space="preserve">(item) </w:t>
-      </w:r>
-      <w:r>
-        <w:rPr>
-          <w:rStyle w:val="SpecialCharTok"/>
-        </w:rPr>
-        <w:t xml:space="preserve">%&gt;%</w:t>
-      </w:r>
-      <w:r>
-        <w:br/>
-      </w:r>
-      <w:r>
-        <w:rPr>
-          <w:rStyle w:val="NormalTok"/>
-        </w:rPr>
-        <w:t xml:space="preserve">  </w:t>
-      </w:r>
-      <w:r>
-        <w:rPr>
-          <w:rStyle w:val="FunctionTok"/>
-        </w:rPr>
-        <w:t xml:space="preserve">mutate</w:t>
-      </w:r>
-      <w:r>
-        <w:rPr>
-          <w:rStyle w:val="NormalTok"/>
-        </w:rPr>
-        <w:t xml:space="preserve">(</w:t>
-      </w:r>
-      <w:r>
-        <w:rPr>
-          <w:rStyle w:val="AttributeTok"/>
-        </w:rPr>
-        <w:t xml:space="preserve">id =</w:t>
-      </w:r>
-      <w:r>
-        <w:rPr>
-          <w:rStyle w:val="NormalTok"/>
-        </w:rPr>
-        <w:t xml:space="preserve"> </w:t>
-      </w:r>
-      <w:r>
-        <w:rPr>
-          <w:rStyle w:val="FunctionTok"/>
-        </w:rPr>
-        <w:t xml:space="preserve">row_number</w:t>
-      </w:r>
-      <w:r>
-        <w:rPr>
-          <w:rStyle w:val="NormalTok"/>
-        </w:rPr>
-        <w:t xml:space="preserve">()) </w:t>
-      </w:r>
-      <w:r>
-        <w:rPr>
-          <w:rStyle w:val="SpecialCharTok"/>
-        </w:rPr>
-        <w:t xml:space="preserve">%&gt;%</w:t>
-      </w:r>
-      <w:r>
-        <w:br/>
-      </w:r>
-      <w:r>
-        <w:rPr>
-          <w:rStyle w:val="NormalTok"/>
-        </w:rPr>
-        <w:t xml:space="preserve">  </w:t>
-      </w:r>
-      <w:r>
-        <w:rPr>
-          <w:rStyle w:val="FunctionTok"/>
-        </w:rPr>
-        <w:t xml:space="preserve">ungroup</w:t>
-      </w:r>
-      <w:r>
-        <w:rPr>
-          <w:rStyle w:val="NormalTok"/>
-        </w:rPr>
-        <w:t xml:space="preserve">() </w:t>
-      </w:r>
-      <w:r>
-        <w:rPr>
-          <w:rStyle w:val="SpecialCharTok"/>
-        </w:rPr>
-        <w:t xml:space="preserve">%&gt;%</w:t>
-      </w:r>
-      <w:r>
-        <w:br/>
-      </w:r>
-      <w:r>
-        <w:rPr>
-          <w:rStyle w:val="NormalTok"/>
-        </w:rPr>
-        <w:t xml:space="preserve">  </w:t>
-      </w:r>
-      <w:r>
-        <w:rPr>
-          <w:rStyle w:val="FunctionTok"/>
-        </w:rPr>
         <w:t xml:space="preserve">friedman_test</w:t>
       </w:r>
       <w:r>
@@ -33728,7 +33518,7 @@
         <w:rPr>
           <w:rStyle w:val="NormalTok"/>
         </w:rPr>
-        <w:t xml:space="preserve"> id)</w:t>
+        <w:t xml:space="preserve"> respondent_id)</w:t>
       </w:r>
       <w:r>
         <w:br/>
@@ -38749,6 +38539,69 @@
       </w:r>
       <w:r>
         <w:rPr>
+          <w:rStyle w:val="AttributeTok"/>
+        </w:rPr>
+        <w:t xml:space="preserve">respondent_id =</w:t>
+      </w:r>
+      <w:r>
+        <w:rPr>
+          <w:rStyle w:val="NormalTok"/>
+        </w:rPr>
+        <w:t xml:space="preserve"> </w:t>
+      </w:r>
+      <w:r>
+        <w:rPr>
+          <w:rStyle w:val="FunctionTok"/>
+        </w:rPr>
+        <w:t xml:space="preserve">row_number</w:t>
+      </w:r>
+      <w:r>
+        <w:rPr>
+          <w:rStyle w:val="NormalTok"/>
+        </w:rPr>
+        <w:t xml:space="preserve">()) </w:t>
+      </w:r>
+      <w:r>
+        <w:rPr>
+          <w:rStyle w:val="SpecialCharTok"/>
+        </w:rPr>
+        <w:t xml:space="preserve">%&gt;%</w:t>
+      </w:r>
+      <w:r>
+        <w:rPr>
+          <w:rStyle w:val="NormalTok"/>
+        </w:rPr>
+        <w:t xml:space="preserve">  </w:t>
+      </w:r>
+      <w:r>
+        <w:rPr>
+          <w:rStyle w:val="CommentTok"/>
+        </w:rPr>
+        <w:t xml:space="preserve"># Create persistent ID before pivoting</w:t>
+      </w:r>
+      <w:r>
+        <w:br/>
+      </w:r>
+      <w:r>
+        <w:rPr>
+          <w:rStyle w:val="NormalTok"/>
+        </w:rPr>
+        <w:t xml:space="preserve">  </w:t>
+      </w:r>
+      <w:r>
+        <w:rPr>
+          <w:rStyle w:val="FunctionTok"/>
+        </w:rPr>
+        <w:t xml:space="preserve">mutate</w:t>
+      </w:r>
+      <w:r>
+        <w:rPr>
+          <w:rStyle w:val="NormalTok"/>
+        </w:rPr>
+        <w:t xml:space="preserve">(</w:t>
+      </w:r>
+      <w:r>
+        <w:rPr>
           <w:rStyle w:val="FunctionTok"/>
         </w:rPr>
         <w:t xml:space="preserve">across</w:t>
@@ -39881,111 +39734,6 @@
         <w:rPr>
           <w:rStyle w:val="FunctionTok"/>
         </w:rPr>
-        <w:t xml:space="preserve">group_by</w:t>
-      </w:r>
-      <w:r>
-        <w:rPr>
-          <w:rStyle w:val="NormalTok"/>
-        </w:rPr>
-        <w:t xml:space="preserve">(item) </w:t>
-      </w:r>
-      <w:r>
-        <w:rPr>
-          <w:rStyle w:val="SpecialCharTok"/>
-        </w:rPr>
-        <w:t xml:space="preserve">%&gt;%</w:t>
-      </w:r>
-      <w:r>
-        <w:br/>
-      </w:r>
-      <w:r>
-        <w:rPr>
-          <w:rStyle w:val="NormalTok"/>
-        </w:rPr>
-        <w:t xml:space="preserve">  </w:t>
-      </w:r>
-      <w:r>
-        <w:rPr>
-          <w:rStyle w:val="FunctionTok"/>
-        </w:rPr>
-        <w:t xml:space="preserve">mutate</w:t>
-      </w:r>
-      <w:r>
-        <w:rPr>
-          <w:rStyle w:val="NormalTok"/>
-        </w:rPr>
-        <w:t xml:space="preserve">(</w:t>
-      </w:r>
-      <w:r>
-        <w:rPr>
-          <w:rStyle w:val="AttributeTok"/>
-        </w:rPr>
-        <w:t xml:space="preserve">id =</w:t>
-      </w:r>
-      <w:r>
-        <w:rPr>
-          <w:rStyle w:val="NormalTok"/>
-        </w:rPr>
-        <w:t xml:space="preserve"> </w:t>
-      </w:r>
-      <w:r>
-        <w:rPr>
-          <w:rStyle w:val="FunctionTok"/>
-        </w:rPr>
-        <w:t xml:space="preserve">row_number</w:t>
-      </w:r>
-      <w:r>
-        <w:rPr>
-          <w:rStyle w:val="NormalTok"/>
-        </w:rPr>
-        <w:t xml:space="preserve">()) </w:t>
-      </w:r>
-      <w:r>
-        <w:rPr>
-          <w:rStyle w:val="SpecialCharTok"/>
-        </w:rPr>
-        <w:t xml:space="preserve">%&gt;%</w:t>
-      </w:r>
-      <w:r>
-        <w:br/>
-      </w:r>
-      <w:r>
-        <w:rPr>
-          <w:rStyle w:val="NormalTok"/>
-        </w:rPr>
-        <w:t xml:space="preserve">  </w:t>
-      </w:r>
-      <w:r>
-        <w:rPr>
-          <w:rStyle w:val="FunctionTok"/>
-        </w:rPr>
-        <w:t xml:space="preserve">ungroup</w:t>
-      </w:r>
-      <w:r>
-        <w:rPr>
-          <w:rStyle w:val="NormalTok"/>
-        </w:rPr>
-        <w:t xml:space="preserve">() </w:t>
-      </w:r>
-      <w:r>
-        <w:rPr>
-          <w:rStyle w:val="SpecialCharTok"/>
-        </w:rPr>
-        <w:t xml:space="preserve">%&gt;%</w:t>
-      </w:r>
-      <w:r>
-        <w:br/>
-      </w:r>
-      <w:r>
-        <w:rPr>
-          <w:rStyle w:val="NormalTok"/>
-        </w:rPr>
-        <w:t xml:space="preserve">  </w:t>
-      </w:r>
-      <w:r>
-        <w:rPr>
-          <w:rStyle w:val="FunctionTok"/>
-        </w:rPr>
         <w:t xml:space="preserve">friedman_test</w:t>
       </w:r>
       <w:r>
@@ -40016,7 +39764,7 @@
         <w:rPr>
           <w:rStyle w:val="NormalTok"/>
         </w:rPr>
-        <w:t xml:space="preserve"> id)</w:t>
+        <w:t xml:space="preserve"> respondent_id)</w:t>
       </w:r>
       <w:r>
         <w:br/>
@@ -44784,13 +44532,31 @@
           <w:b/>
           <w:bCs/>
         </w:rPr>
+        <w:t xml:space="preserve">Statistical Methods:</w:t>
+      </w:r>
+      <w:r>
+        <w:t xml:space="preserve"> </w:t>
+      </w:r>
+      <w:r>
+        <w:t xml:space="preserve">Mann-Whitney U tests were used for binary demographic comparisons, Kruskal-Wallis tests for experience quartiles, and Friedman tests for within-construct comparisons. All tests used proper respondent identifiers to maintain the repeated-measures structure of the data.</w:t>
+      </w:r>
+    </w:p>
+    <w:p>
+      <w:pPr>
+        <w:pStyle w:val="BodyText"/>
+      </w:pPr>
+      <w:r>
+        <w:rPr>
+          <w:b/>
+          <w:bCs/>
+        </w:rPr>
         <w:t xml:space="preserve">Key Finding:</w:t>
       </w:r>
       <w:r>
         <w:t xml:space="preserve"> </w:t>
       </w:r>
       <w:r>
-        <w:t xml:space="preserve">After conducting 155 statistical tests with Bonferroni correction for multiple comparisons,</w:t>
+        <w:t xml:space="preserve">After conducting 155 demographic comparison tests with Bonferroni correction for multiple comparisons,</w:t>
       </w:r>
       <w:r>
         <w:t xml:space="preserve"> </w:t>

</xml_diff>